<commit_message>
First draft of customer model
</commit_message>
<xml_diff>
--- a/docs/Contributions Matrix Template.docx
+++ b/docs/Contributions Matrix Template.docx
@@ -68,7 +68,7 @@
           <w:noProof/>
         </w:rPr>
         <w:pict w14:anchorId="3D2CFA35">
-          <v:rect id="_x0000_i1029" alt="" style="width:451.3pt;height:.05pt;mso-width-percent:0;mso-height-percent:0;mso-width-percent:0;mso-height-percent:0" o:hralign="center" o:hrstd="t" o:hr="t" fillcolor="#a0a0a0" stroked="f"/>
+          <v:rect id="_x0000_i1025" alt="" style="width:451.3pt;height:.05pt;mso-width-percent:0;mso-height-percent:0;mso-width-percent:0;mso-height-percent:0" o:hralign="center" o:hrstd="t" o:hr="t" fillcolor="#a0a0a0" stroked="f"/>
         </w:pict>
       </w:r>
     </w:p>
@@ -177,7 +177,7 @@
           <w:noProof/>
         </w:rPr>
         <w:pict w14:anchorId="018784F8">
-          <v:rect id="_x0000_i1028" alt="" style="width:451.3pt;height:.05pt;mso-width-percent:0;mso-height-percent:0;mso-width-percent:0;mso-height-percent:0" o:hralign="center" o:hrstd="t" o:hr="t" fillcolor="#a0a0a0" stroked="f"/>
+          <v:rect id="_x0000_i1026" alt="" style="width:451.3pt;height:.05pt;mso-width-percent:0;mso-height-percent:0;mso-width-percent:0;mso-height-percent:0" o:hralign="center" o:hrstd="t" o:hr="t" fillcolor="#a0a0a0" stroked="f"/>
         </w:pict>
       </w:r>
     </w:p>
@@ -329,6 +329,9 @@
             <w:pPr>
               <w:spacing w:after="160" w:line="278" w:lineRule="auto"/>
             </w:pPr>
+            <w:r>
+              <w:t>23033766</w:t>
+            </w:r>
           </w:p>
         </w:tc>
         <w:tc>
@@ -340,6 +343,9 @@
             <w:pPr>
               <w:spacing w:after="160" w:line="278" w:lineRule="auto"/>
             </w:pPr>
+            <w:r>
+              <w:t>Jon Frost</w:t>
+            </w:r>
           </w:p>
         </w:tc>
         <w:tc>
@@ -1979,6 +1985,9 @@
             <w:pPr>
               <w:spacing w:after="160" w:line="278" w:lineRule="auto"/>
             </w:pPr>
+            <w:r>
+              <w:t>100</w:t>
+            </w:r>
           </w:p>
         </w:tc>
         <w:tc>
@@ -2068,6 +2077,9 @@
             <w:pPr>
               <w:spacing w:after="160" w:line="278" w:lineRule="auto"/>
             </w:pPr>
+            <w:r>
+              <w:t>100</w:t>
+            </w:r>
           </w:p>
         </w:tc>
         <w:tc>
@@ -3066,7 +3078,7 @@
           <w:noProof/>
         </w:rPr>
         <w:pict w14:anchorId="43F3AE97">
-          <v:rect id="_x0000_i1026" alt="" style="width:451.3pt;height:.05pt;mso-width-percent:0;mso-height-percent:0;mso-width-percent:0;mso-height-percent:0" o:hralign="center" o:hrstd="t" o:hr="t" fillcolor="#a0a0a0" stroked="f"/>
+          <v:rect id="_x0000_i1028" alt="" style="width:451.3pt;height:.05pt;mso-width-percent:0;mso-height-percent:0;mso-width-percent:0;mso-height-percent:0" o:hralign="center" o:hrstd="t" o:hr="t" fillcolor="#a0a0a0" stroked="f"/>
         </w:pict>
       </w:r>
     </w:p>
@@ -3076,7 +3088,7 @@
           <w:noProof/>
         </w:rPr>
         <w:pict w14:anchorId="767DC24D">
-          <v:rect id="_x0000_i1025" alt="" style="width:451.3pt;height:.05pt;mso-width-percent:0;mso-height-percent:0;mso-width-percent:0;mso-height-percent:0" o:hralign="center" o:hrstd="t" o:hr="t" fillcolor="#a0a0a0" stroked="f"/>
+          <v:rect id="_x0000_i1029" alt="" style="width:451.3pt;height:.05pt;mso-width-percent:0;mso-height-percent:0;mso-width-percent:0;mso-height-percent:0" o:hralign="center" o:hrstd="t" o:hr="t" fillcolor="#a0a0a0" stroked="f"/>
         </w:pict>
       </w:r>
     </w:p>
@@ -5792,6 +5804,15 @@
 </file>
 
 <file path=customXml/item1.xml><?xml version="1.0" encoding="utf-8"?>
+<?mso-contentType ?>
+<FormTemplates xmlns="http://schemas.microsoft.com/sharepoint/v3/contenttype/forms">
+  <Display>DocumentLibraryForm</Display>
+  <Edit>DocumentLibraryForm</Edit>
+  <New>DocumentLibraryForm</New>
+</FormTemplates>
+</file>
+
+<file path=customXml/item2.xml><?xml version="1.0" encoding="utf-8"?>
 <ct:contentTypeSchema xmlns:ct="http://schemas.microsoft.com/office/2006/metadata/contentType" xmlns:ma="http://schemas.microsoft.com/office/2006/metadata/properties/metaAttributes" ct:_="" ma:_="" ma:contentTypeName="Document" ma:contentTypeID="0x010100DA72FF0ABDCDE540B71AC5F08F5B153C" ma:contentTypeVersion="6" ma:contentTypeDescription="Create a new document." ma:contentTypeScope="" ma:versionID="5bfb3b8513e8d0e0ec1089173bf72cdd">
   <xsd:schema xmlns:xsd="http://www.w3.org/2001/XMLSchema" xmlns:xs="http://www.w3.org/2001/XMLSchema" xmlns:p="http://schemas.microsoft.com/office/2006/metadata/properties" xmlns:ns2="d713d3af-9192-474f-b78e-b49dea867d3c" xmlns:ns3="97d2e152-1a0d-4767-91f2-ad86f872b018" targetNamespace="http://schemas.microsoft.com/office/2006/metadata/properties" ma:root="true" ma:fieldsID="fcad7b46f7592229b00e8f6d91cc34e0" ns2:_="" ns3:_="">
     <xsd:import namespace="d713d3af-9192-474f-b78e-b49dea867d3c"/>
@@ -5968,15 +5989,6 @@
 </ct:contentTypeSchema>
 </file>
 
-<file path=customXml/item2.xml><?xml version="1.0" encoding="utf-8"?>
-<?mso-contentType ?>
-<FormTemplates xmlns="http://schemas.microsoft.com/sharepoint/v3/contenttype/forms">
-  <Display>DocumentLibraryForm</Display>
-  <Edit>DocumentLibraryForm</Edit>
-  <New>DocumentLibraryForm</New>
-</FormTemplates>
-</file>
-
 <file path=customXml/item3.xml><?xml version="1.0" encoding="utf-8"?>
 <p:properties xmlns:p="http://schemas.microsoft.com/office/2006/metadata/properties" xmlns:xsi="http://www.w3.org/2001/XMLSchema-instance" xmlns:pc="http://schemas.microsoft.com/office/infopath/2007/PartnerControls">
   <documentManagement/>
@@ -5984,13 +5996,37 @@
 </file>
 
 <file path=customXml/itemProps1.xml><?xml version="1.0" encoding="utf-8"?>
-<ds:datastoreItem xmlns:ds="http://schemas.openxmlformats.org/officeDocument/2006/customXml" ds:itemID="{6BC8E968-42A7-4559-A6C4-FEA0D13C720B}"/>
+<ds:datastoreItem xmlns:ds="http://schemas.openxmlformats.org/officeDocument/2006/customXml" ds:itemID="{5F6F9A2D-1D3B-41DE-8302-FB51888A6922}">
+  <ds:schemaRefs>
+    <ds:schemaRef ds:uri="http://schemas.microsoft.com/sharepoint/v3/contenttype/forms"/>
+  </ds:schemaRefs>
+</ds:datastoreItem>
 </file>
 
 <file path=customXml/itemProps2.xml><?xml version="1.0" encoding="utf-8"?>
-<ds:datastoreItem xmlns:ds="http://schemas.openxmlformats.org/officeDocument/2006/customXml" ds:itemID="{5F6F9A2D-1D3B-41DE-8302-FB51888A6922}"/>
+<ds:datastoreItem xmlns:ds="http://schemas.openxmlformats.org/officeDocument/2006/customXml" ds:itemID="{6BC8E968-42A7-4559-A6C4-FEA0D13C720B}">
+  <ds:schemaRefs>
+    <ds:schemaRef ds:uri="http://schemas.microsoft.com/office/2006/metadata/contentType"/>
+    <ds:schemaRef ds:uri="http://schemas.microsoft.com/office/2006/metadata/properties/metaAttributes"/>
+    <ds:schemaRef ds:uri="http://www.w3.org/2001/XMLSchema"/>
+    <ds:schemaRef ds:uri="http://schemas.microsoft.com/office/2006/metadata/properties"/>
+    <ds:schemaRef ds:uri="d713d3af-9192-474f-b78e-b49dea867d3c"/>
+    <ds:schemaRef ds:uri="97d2e152-1a0d-4767-91f2-ad86f872b018"/>
+    <ds:schemaRef ds:uri="http://schemas.microsoft.com/office/2006/documentManagement/types"/>
+    <ds:schemaRef ds:uri="http://schemas.microsoft.com/office/infopath/2007/PartnerControls"/>
+    <ds:schemaRef ds:uri="http://schemas.openxmlformats.org/package/2006/metadata/core-properties"/>
+    <ds:schemaRef ds:uri="http://purl.org/dc/elements/1.1/"/>
+    <ds:schemaRef ds:uri="http://purl.org/dc/terms/"/>
+    <ds:schemaRef ds:uri="http://schemas.microsoft.com/internal/obd"/>
+  </ds:schemaRefs>
+</ds:datastoreItem>
 </file>
 
 <file path=customXml/itemProps3.xml><?xml version="1.0" encoding="utf-8"?>
-<ds:datastoreItem xmlns:ds="http://schemas.openxmlformats.org/officeDocument/2006/customXml" ds:itemID="{572EE966-8595-4EA7-89F6-16FAF4E911AC}"/>
+<ds:datastoreItem xmlns:ds="http://schemas.openxmlformats.org/officeDocument/2006/customXml" ds:itemID="{572EE966-8595-4EA7-89F6-16FAF4E911AC}">
+  <ds:schemaRefs>
+    <ds:schemaRef ds:uri="http://schemas.microsoft.com/office/2006/metadata/properties"/>
+    <ds:schemaRef ds:uri="http://schemas.microsoft.com/office/infopath/2007/PartnerControls"/>
+  </ds:schemaRefs>
+</ds:datastoreItem>
 </file>
</xml_diff>